<commit_message>
Fixed typos and updated Professional Summary section
</commit_message>
<xml_diff>
--- a/Mrs Tope.docx
+++ b/Mrs Tope.docx
@@ -2,6 +2,8 @@
 <file path=word/document.xml><?xml version="1.0" encoding="utf-8"?>
 <w:document xmlns:wpc="http://schemas.microsoft.com/office/word/2010/wordprocessingCanvas" xmlns:cx="http://schemas.microsoft.com/office/drawing/2014/chartex" xmlns:mc="http://schemas.openxmlformats.org/markup-compatibility/2006" xmlns:o="urn:schemas-microsoft-com:office:office" xmlns:r="http://schemas.openxmlformats.org/officeDocument/2006/relationships" xmlns:m="http://schemas.openxmlformats.org/officeDocument/2006/math" xmlns:v="urn:schemas-microsoft-com:vml" xmlns:wp14="http://schemas.microsoft.com/office/word/2010/wordprocessingDrawing" xmlns:wp="http://schemas.openxmlformats.org/drawingml/2006/wordprocessingDrawing" xmlns:w10="urn:schemas-microsoft-com:office:word" xmlns:w="http://schemas.openxmlformats.org/wordprocessingml/2006/main" xmlns:w14="http://schemas.microsoft.com/office/word/2010/wordml" xmlns:w15="http://schemas.microsoft.com/office/word/2012/wordml" xmlns:w16se="http://schemas.microsoft.com/office/word/2015/wordml/symex" xmlns:wpg="http://schemas.microsoft.com/office/word/2010/wordprocessingGroup" xmlns:wpi="http://schemas.microsoft.com/office/word/2010/wordprocessingInk" xmlns:wne="http://schemas.microsoft.com/office/word/2006/wordml" xmlns:wps="http://schemas.microsoft.com/office/word/2010/wordprocessingShape" mc:Ignorable="w14 w15 w16se wp14">
   <w:body>
+    <w:bookmarkStart w:id="0" w:name="_GoBack"/>
+    <w:bookmarkEnd w:id="0"/>
     <w:p>
       <w:pPr>
         <w:spacing w:after="608"/>
@@ -3995,7 +3997,8 @@
       <w:proofErr w:type="spellStart"/>
       <w:r>
         <w:rPr>
-          <w:rStyle w:val="Strong"/>
+          <w:b/>
+          <w:bCs/>
           <w:sz w:val="28"/>
           <w:szCs w:val="28"/>
         </w:rPr>
@@ -4005,7 +4008,8 @@
       <w:proofErr w:type="spellEnd"/>
       <w:r>
         <w:rPr>
-          <w:rStyle w:val="Strong"/>
+          <w:b/>
+          <w:bCs/>
           <w:sz w:val="28"/>
           <w:szCs w:val="28"/>
         </w:rPr>
@@ -4013,6 +4017,8 @@
       </w:r>
       <w:r>
         <w:rPr>
+          <w:b/>
+          <w:bCs/>
           <w:sz w:val="28"/>
           <w:szCs w:val="28"/>
         </w:rPr>
@@ -4020,8 +4026,10 @@
       </w:r>
       <w:r>
         <w:rPr>
-          <w:rStyle w:val="Emphasis"/>
           <w:b/>
+          <w:bCs/>
+          <w:i/>
+          <w:iCs/>
           <w:sz w:val="28"/>
           <w:szCs w:val="28"/>
         </w:rPr>
@@ -4030,6 +4038,7 @@
       <w:r>
         <w:rPr>
           <w:b/>
+          <w:bCs/>
           <w:sz w:val="28"/>
           <w:szCs w:val="28"/>
         </w:rPr>
@@ -4038,6 +4047,8 @@
       <w:r>
         <w:rPr>
           <w:rFonts w:ascii="Segoe UI Symbol" w:hAnsi="Segoe UI Symbol" w:cs="Segoe UI Symbol"/>
+          <w:b/>
+          <w:bCs/>
           <w:sz w:val="28"/>
           <w:szCs w:val="28"/>
         </w:rPr>
@@ -4045,6 +4056,8 @@
       </w:r>
       <w:r>
         <w:rPr>
+          <w:b/>
+          <w:bCs/>
           <w:sz w:val="28"/>
           <w:szCs w:val="28"/>
         </w:rPr>
@@ -4236,8 +4249,6 @@
         <w:spacing w:after="0"/>
         <w:ind w:left="8"/>
       </w:pPr>
-      <w:bookmarkStart w:id="0" w:name="_GoBack"/>
-      <w:bookmarkEnd w:id="0"/>
     </w:p>
     <w:p>
       <w:pPr>
@@ -5536,7 +5547,6 @@
   <w:style w:type="character" w:default="1" w:styleId="DefaultParagraphFont">
     <w:name w:val="Default Paragraph Font"/>
     <w:uiPriority w:val="1"/>
-    <w:semiHidden/>
     <w:unhideWhenUsed/>
   </w:style>
   <w:style w:type="table" w:default="1" w:styleId="TableNormal">

</xml_diff>